<commit_message>
avance funciones faltantes de matrices
Iniciamos con la función rotarMatriz, diseñada para rotar una matriz en sentido horario un número específico de veces.
Continuamos con la creación de la función copiarMatriz, la cual facilita la duplicación del contenido de una matriz en otra.
Por último, desarrollamos la función validarDimensiones, diseñada para garantizar que las dimensiones de una matriz sean correctas. Aunque inicialmente funcional,
avanzamos principalmente en la implementación de funciones esenciales para la manipulación eficiente de matrices.
</commit_message>
<xml_diff>
--- a/Informe.docx
+++ b/Informe.docx
@@ -502,7 +502,7 @@
         <w:rPr>
           <w:lang w:val="es-MX"/>
         </w:rPr>
-        <w:t>Rotar Matriz: Una vez que tengamos nuestra matriz, necesitaremos una forma de girarla. Esto será útil más adelante cuando estemos jugando con las cerraduras X. ¿Cómo lo ves? Imagina que estamos girando las diferentes partes de la cerradura hasta que todas estén alineadas correctamente.</w:t>
+        <w:t>Rotar Matriz: Una vez que tengamos nuestra matriz, necesitaremos una forma de girarla. Esto será útil más adelante cuando estemos jugando con las cerraduras X. Imagina que estamos girando las diferentes partes de la cerradura hasta que todas estén alineadas correctamente.</w:t>
       </w:r>
     </w:p>
     <w:p>
@@ -1040,7 +1040,19 @@
         <w:rPr>
           <w:lang w:val="es-MX"/>
         </w:rPr>
-        <w:t>Configurar cerradura: Función para configurar una cerradura X con diferentes tamaños y alineaciones de matrices M.</w:t>
+        <w:t>Configurar cerradura: Esta función será responsable de crear la cerradura X con las dimensiones y alineaciones de matrices M especificadas, así como de almacenar las reglas K asociadas.</w:t>
+      </w:r>
+      <w:r>
+        <w:rPr>
+          <w:lang w:val="es-MX"/>
+        </w:rPr>
+        <w:t xml:space="preserve"> </w:t>
+      </w:r>
+      <w:r>
+        <w:rPr>
+          <w:lang w:val="es-MX"/>
+        </w:rPr>
+        <w:t>Almacenar las dimensiones de cada estructura de la cerradura X.</w:t>
       </w:r>
     </w:p>
     <w:p>
@@ -1059,7 +1071,64 @@
         <w:rPr>
           <w:lang w:val="es-MX"/>
         </w:rPr>
-        <w:t>Alinear estructuras: Función para alinear varias matrices M una tras otra usando la celda del centro como referencia.</w:t>
+        <w:t>Almacenar las dimensiones de cada estructura: Esta función permitirá almacenar las dimensiones de cada matriz M que conforma la cerradura X. Esto es importante para poder manipular cada estructura de manera independiente.</w:t>
+      </w:r>
+    </w:p>
+    <w:p>
+      <w:pPr>
+        <w:pStyle w:val="Prrafodelista"/>
+        <w:numPr>
+          <w:ilvl w:val="0"/>
+          <w:numId w:val="2"/>
+        </w:numPr>
+        <w:jc w:val="both"/>
+        <w:rPr>
+          <w:lang w:val="es-MX"/>
+        </w:rPr>
+      </w:pPr>
+      <w:r>
+        <w:rPr>
+          <w:lang w:val="es-MX"/>
+        </w:rPr>
+        <w:t>Almacenar las reglas K: Esta función se encargará de almacenar las reglas K que se utilizarán para validar la apertura de la cerradura. Cada regla K estará asociada a una posición específica de una celda en una estructura y especificará las condiciones que deben cumplirse para abrir la cerradura.</w:t>
+      </w:r>
+    </w:p>
+    <w:p>
+      <w:pPr>
+        <w:pStyle w:val="Prrafodelista"/>
+        <w:numPr>
+          <w:ilvl w:val="0"/>
+          <w:numId w:val="2"/>
+        </w:numPr>
+        <w:jc w:val="both"/>
+        <w:rPr>
+          <w:lang w:val="es-MX"/>
+        </w:rPr>
+      </w:pPr>
+      <w:r>
+        <w:rPr>
+          <w:lang w:val="es-MX"/>
+        </w:rPr>
+        <w:t>Rotar cada una de las estructuras: Aquí, se implementará la función para rotar cada una de las estructuras de la cerradura X según sea necesario para alinear las celdas de acuerdo con las reglas K. Esto es esencial para asegurar que las reglas de validación se cumplan correctamente.</w:t>
+      </w:r>
+    </w:p>
+    <w:p>
+      <w:pPr>
+        <w:pStyle w:val="Prrafodelista"/>
+        <w:numPr>
+          <w:ilvl w:val="0"/>
+          <w:numId w:val="2"/>
+        </w:numPr>
+        <w:jc w:val="both"/>
+        <w:rPr>
+          <w:lang w:val="es-MX"/>
+        </w:rPr>
+      </w:pPr>
+      <w:r>
+        <w:rPr>
+          <w:lang w:val="es-MX"/>
+        </w:rPr>
+        <w:t>Alinear estructuras: Esta función permitirá alinear varias matrices M una tras otra utilizando la celda del centro como referencia. Esto es fundamental para garantizar que todas las estructuras estén alineadas correctamente antes de intentar abrir la cerradura.</w:t>
       </w:r>
     </w:p>
     <w:p>
@@ -1168,6 +1237,7 @@
         <w:rPr>
           <w:lang w:val="es-MX"/>
         </w:rPr>
+        <w:lastRenderedPageBreak/>
         <w:t xml:space="preserve">Alinear Estructuras: Implementar una función para alinear varias matrices M una tras otra utilizando la celda del centro como referencia. </w:t>
       </w:r>
       <w:r>

</xml_diff>